<commit_message>
updated & finalized excel and doc
</commit_message>
<xml_diff>
--- a/StarterBook_Written_Answer_An_Bui.docx
+++ b/StarterBook_Written_Answer_An_Bui.docx
@@ -164,13 +164,74 @@
       <w:pPr>
         <w:pStyle w:val="ListParagraph"/>
         <w:numPr>
-          <w:ilvl w:val="0"/>
+          <w:ilvl w:val="1"/>
           <w:numId w:val="1"/>
         </w:numPr>
       </w:pPr>
       <w:r>
-        <w:t>Limitations include</w:t>
-      </w:r>
+        <w:t>The majority of Kickstarter projects created that had highest success rate are in theater, music</w:t>
+      </w:r>
+      <w:r>
+        <w:t>, and</w:t>
+      </w:r>
+      <w:r>
+        <w:t xml:space="preserve"> film/video areas</w:t>
+      </w:r>
+      <w:r>
+        <w:t xml:space="preserve">. </w:t>
+      </w:r>
+    </w:p>
+    <w:p>
+      <w:pPr>
+        <w:pStyle w:val="ListParagraph"/>
+        <w:numPr>
+          <w:ilvl w:val="1"/>
+          <w:numId w:val="1"/>
+        </w:numPr>
+      </w:pPr>
+      <w:r>
+        <w:t>Play projects were created most and with highest success outcome - 1066 plays projects out of a total of 4000 projects in all categories.</w:t>
+      </w:r>
+    </w:p>
+    <w:p>
+      <w:pPr>
+        <w:pStyle w:val="ListParagraph"/>
+        <w:numPr>
+          <w:ilvl w:val="1"/>
+          <w:numId w:val="1"/>
+        </w:numPr>
+      </w:pPr>
+      <w:r>
+        <w:t>US</w:t>
+      </w:r>
+      <w:r>
+        <w:t xml:space="preserve"> performed</w:t>
+      </w:r>
+      <w:r>
+        <w:t xml:space="preserve"> the highest numbers of Kickstarter projects</w:t>
+      </w:r>
+      <w:r>
+        <w:t>.</w:t>
+      </w:r>
+    </w:p>
+    <w:p>
+      <w:pPr>
+        <w:pStyle w:val="ListParagraph"/>
+        <w:numPr>
+          <w:ilvl w:val="1"/>
+          <w:numId w:val="1"/>
+        </w:numPr>
+      </w:pPr>
+      <w:r>
+        <w:t>The launch date is independent of the project outcome.</w:t>
+      </w:r>
+    </w:p>
+    <w:p>
+      <w:pPr>
+        <w:pStyle w:val="ListParagraph"/>
+      </w:pPr>
+      <w:bookmarkStart w:id="0" w:name="_GoBack"/>
+      <w:bookmarkEnd w:id="0"/>
     </w:p>
     <w:p>
       <w:pPr>
@@ -181,16 +242,112 @@
         </w:numPr>
       </w:pPr>
       <w:r>
+        <w:t>Limitations</w:t>
+      </w:r>
+      <w:r>
+        <w:t xml:space="preserve"> of the dataset</w:t>
+      </w:r>
+      <w:r>
+        <w:t xml:space="preserve"> includ</w:t>
+      </w:r>
+      <w:r>
+        <w:t>e</w:t>
+      </w:r>
+    </w:p>
+    <w:p>
+      <w:pPr>
+        <w:pStyle w:val="ListParagraph"/>
+        <w:numPr>
+          <w:ilvl w:val="1"/>
+          <w:numId w:val="1"/>
+        </w:numPr>
+      </w:pPr>
+      <w:r>
+        <w:t>The dataset heavily depends on the outcomes of US as US had the highest number of projects done</w:t>
+      </w:r>
+      <w:r>
+        <w:t xml:space="preserve">. The dataset did not reveal trends for other </w:t>
+      </w:r>
+      <w:proofErr w:type="gramStart"/>
+      <w:r>
+        <w:t xml:space="preserve">countries </w:t>
+      </w:r>
+      <w:r>
+        <w:t>.</w:t>
+      </w:r>
+      <w:proofErr w:type="gramEnd"/>
+    </w:p>
+    <w:p>
+      <w:pPr>
+        <w:pStyle w:val="ListParagraph"/>
+        <w:numPr>
+          <w:ilvl w:val="1"/>
+          <w:numId w:val="1"/>
+        </w:numPr>
+      </w:pPr>
+      <w:r>
+        <w:t xml:space="preserve">The dataset did not analyze the duration of each </w:t>
+      </w:r>
+      <w:proofErr w:type="gramStart"/>
+      <w:r>
+        <w:t>project,</w:t>
+      </w:r>
+      <w:proofErr w:type="gramEnd"/>
+      <w:r>
+        <w:t xml:space="preserve"> thus it was difficult to fully judge the success rate of each project.</w:t>
+      </w:r>
+    </w:p>
+    <w:p>
+      <w:pPr>
+        <w:pStyle w:val="ListParagraph"/>
+        <w:numPr>
+          <w:ilvl w:val="1"/>
+          <w:numId w:val="1"/>
+        </w:numPr>
+      </w:pPr>
+      <w:r>
+        <w:t>The average backer amount depends on the project’ demographics. The dataset failed to address the demographic information of all projects within a country</w:t>
+      </w:r>
+      <w:r>
+        <w:t>.</w:t>
+      </w:r>
+    </w:p>
+    <w:p>
+      <w:pPr>
+        <w:pStyle w:val="ListParagraph"/>
+      </w:pPr>
+    </w:p>
+    <w:p>
+      <w:pPr>
+        <w:pStyle w:val="ListParagraph"/>
+        <w:numPr>
+          <w:ilvl w:val="0"/>
+          <w:numId w:val="1"/>
+        </w:numPr>
+      </w:pPr>
+      <w:r>
         <w:t>Other possible tables and graphs that we could create include</w:t>
       </w:r>
     </w:p>
     <w:p>
       <w:pPr>
         <w:pStyle w:val="ListParagraph"/>
-      </w:pPr>
-      <w:bookmarkStart w:id="0" w:name="_GoBack"/>
-      <w:bookmarkEnd w:id="0"/>
-    </w:p>
+        <w:numPr>
+          <w:ilvl w:val="1"/>
+          <w:numId w:val="1"/>
+        </w:numPr>
+      </w:pPr>
+      <w:r>
+        <w:t>Graph the relationship between the duration of the project and the success rate – longer project duration may increase the likelihood of meeting the project goal</w:t>
+      </w:r>
+    </w:p>
+    <w:p>
+      <w:pPr>
+        <w:pStyle w:val="ListParagraph"/>
+        <w:ind w:left="1440"/>
+      </w:pPr>
+    </w:p>
+    <w:p/>
     <w:sectPr>
       <w:pgSz w:w="12240" w:h="15840"/>
       <w:pgMar w:top="1440" w:right="1440" w:bottom="1440" w:left="1440" w:header="720" w:footer="720" w:gutter="0"/>
@@ -417,6 +574,7 @@
     <w:lsdException w:name="HTML Sample" w:semiHidden="1" w:unhideWhenUsed="1"/>
     <w:lsdException w:name="HTML Typewriter" w:semiHidden="1" w:unhideWhenUsed="1"/>
     <w:lsdException w:name="HTML Variable" w:semiHidden="1" w:unhideWhenUsed="1"/>
+    <w:lsdException w:name="Normal Table" w:semiHidden="1" w:unhideWhenUsed="1"/>
     <w:lsdException w:name="annotation subject" w:semiHidden="1" w:unhideWhenUsed="1"/>
     <w:lsdException w:name="No List" w:semiHidden="1" w:unhideWhenUsed="1"/>
     <w:lsdException w:name="Outline List 1" w:semiHidden="1" w:unhideWhenUsed="1"/>
@@ -463,8 +621,10 @@
     <w:lsdException w:name="Table Subtle 2" w:semiHidden="1" w:unhideWhenUsed="1"/>
     <w:lsdException w:name="Table Web 1" w:semiHidden="1" w:unhideWhenUsed="1"/>
     <w:lsdException w:name="Table Web 2" w:semiHidden="1" w:unhideWhenUsed="1"/>
+    <w:lsdException w:name="Table Web 3" w:semiHidden="1" w:unhideWhenUsed="1"/>
     <w:lsdException w:name="Balloon Text" w:semiHidden="1" w:unhideWhenUsed="1"/>
     <w:lsdException w:name="Table Grid" w:uiPriority="39"/>
+    <w:lsdException w:name="Table Theme" w:semiHidden="1" w:unhideWhenUsed="1"/>
     <w:lsdException w:name="Placeholder Text" w:semiHidden="1"/>
     <w:lsdException w:name="No Spacing" w:uiPriority="1" w:qFormat="1"/>
     <w:lsdException w:name="Light Shading" w:uiPriority="60"/>

</xml_diff>